<commit_message>
refresh ubuntu-cmd.docx + lesson 11
</commit_message>
<xml_diff>
--- a/ubuntu-cmd.docx
+++ b/ubuntu-cmd.docx
@@ -8172,7 +8172,7 @@
           <w:kern w:val="1"/>
           <w:sz w:val="24"/>
           <w:szCs w:val="24"/>
-          <w:lang w:eastAsia="zh-CN" w:bidi="hi-IN"/>
+          <w:lang w:val="en-US" w:eastAsia="zh-CN" w:bidi="hi-IN"/>
         </w:rPr>
       </w:pPr>
       <w:r>
@@ -8247,26 +8247,1280 @@
           <w:szCs w:val="24"/>
           <w:lang w:val="en-US" w:eastAsia="zh-CN" w:bidi="hi-IN"/>
         </w:rPr>
+        <w:t>tar</w:t>
+      </w:r>
+      <w:r>
+        <w:rPr>
+          <w:rFonts w:eastAsia="Times New Roman"/>
+          <w:kern w:val="1"/>
+          <w:sz w:val="24"/>
+          <w:szCs w:val="24"/>
+          <w:lang w:eastAsia="zh-CN" w:bidi="hi-IN"/>
+        </w:rPr>
+        <w:t xml:space="preserve"> </w:t>
+      </w:r>
+      <w:proofErr w:type="spellStart"/>
+      <w:r>
+        <w:rPr>
+          <w:rFonts w:eastAsia="Times New Roman"/>
+          <w:kern w:val="1"/>
+          <w:sz w:val="24"/>
+          <w:szCs w:val="24"/>
+          <w:lang w:val="en-US" w:eastAsia="zh-CN" w:bidi="hi-IN"/>
+        </w:rPr>
+        <w:t>MyDir</w:t>
+      </w:r>
+      <w:proofErr w:type="spellEnd"/>
+      <w:r>
+        <w:rPr>
+          <w:rFonts w:eastAsia="Times New Roman"/>
+          <w:kern w:val="1"/>
+          <w:sz w:val="24"/>
+          <w:szCs w:val="24"/>
+          <w:lang w:eastAsia="zh-CN" w:bidi="hi-IN"/>
+        </w:rPr>
+        <w:t xml:space="preserve"> – </w:t>
+      </w:r>
+      <w:r>
+        <w:rPr>
+          <w:rFonts w:eastAsia="Times New Roman"/>
+          <w:kern w:val="1"/>
+          <w:sz w:val="24"/>
+          <w:szCs w:val="24"/>
+          <w:lang w:eastAsia="zh-CN" w:bidi="hi-IN"/>
+        </w:rPr>
+        <w:t xml:space="preserve">создать архив </w:t>
+      </w:r>
+      <w:proofErr w:type="spellStart"/>
+      <w:r>
+        <w:rPr>
+          <w:rFonts w:eastAsia="Times New Roman"/>
+          <w:kern w:val="1"/>
+          <w:sz w:val="24"/>
+          <w:szCs w:val="24"/>
+          <w:lang w:val="en-US" w:eastAsia="zh-CN" w:bidi="hi-IN"/>
+        </w:rPr>
+        <w:t>mytar</w:t>
+      </w:r>
+      <w:proofErr w:type="spellEnd"/>
+      <w:r>
+        <w:rPr>
+          <w:rFonts w:eastAsia="Times New Roman"/>
+          <w:kern w:val="1"/>
+          <w:sz w:val="24"/>
+          <w:szCs w:val="24"/>
+          <w:lang w:eastAsia="zh-CN" w:bidi="hi-IN"/>
+        </w:rPr>
+        <w:t>.</w:t>
+      </w:r>
+      <w:r>
+        <w:rPr>
+          <w:rFonts w:eastAsia="Times New Roman"/>
+          <w:kern w:val="1"/>
+          <w:sz w:val="24"/>
+          <w:szCs w:val="24"/>
+          <w:lang w:val="en-US" w:eastAsia="zh-CN" w:bidi="hi-IN"/>
+        </w:rPr>
+        <w:t>tar</w:t>
+      </w:r>
+      <w:r>
+        <w:rPr>
+          <w:rFonts w:eastAsia="Times New Roman"/>
+          <w:kern w:val="1"/>
+          <w:sz w:val="24"/>
+          <w:szCs w:val="24"/>
+          <w:lang w:eastAsia="zh-CN" w:bidi="hi-IN"/>
+        </w:rPr>
+        <w:t xml:space="preserve"> </w:t>
+      </w:r>
+      <w:r>
+        <w:rPr>
+          <w:rFonts w:eastAsia="Times New Roman"/>
+          <w:kern w:val="1"/>
+          <w:sz w:val="24"/>
+          <w:szCs w:val="24"/>
+          <w:lang w:eastAsia="zh-CN" w:bidi="hi-IN"/>
+        </w:rPr>
+        <w:t xml:space="preserve">с директории </w:t>
+      </w:r>
+      <w:proofErr w:type="spellStart"/>
+      <w:r>
+        <w:rPr>
+          <w:rFonts w:eastAsia="Times New Roman"/>
+          <w:kern w:val="1"/>
+          <w:sz w:val="24"/>
+          <w:szCs w:val="24"/>
+          <w:lang w:val="en-US" w:eastAsia="zh-CN" w:bidi="hi-IN"/>
+        </w:rPr>
+        <w:t>MyDir</w:t>
+      </w:r>
+      <w:proofErr w:type="spellEnd"/>
+      <w:r>
+        <w:rPr>
+          <w:rFonts w:eastAsia="Times New Roman"/>
+          <w:kern w:val="1"/>
+          <w:sz w:val="24"/>
+          <w:szCs w:val="24"/>
+          <w:lang w:eastAsia="zh-CN" w:bidi="hi-IN"/>
+        </w:rPr>
+        <w:t xml:space="preserve"> (</w:t>
+      </w:r>
+      <w:r>
+        <w:rPr>
+          <w:rFonts w:eastAsia="Times New Roman"/>
+          <w:kern w:val="1"/>
+          <w:sz w:val="24"/>
+          <w:szCs w:val="24"/>
+          <w:lang w:val="en-US" w:eastAsia="zh-CN" w:bidi="hi-IN"/>
+        </w:rPr>
+        <w:t>c</w:t>
+      </w:r>
+      <w:r>
+        <w:rPr>
+          <w:rFonts w:eastAsia="Times New Roman"/>
+          <w:kern w:val="1"/>
+          <w:sz w:val="24"/>
+          <w:szCs w:val="24"/>
+          <w:lang w:eastAsia="zh-CN" w:bidi="hi-IN"/>
+        </w:rPr>
+        <w:t xml:space="preserve"> – </w:t>
+      </w:r>
+      <w:r>
+        <w:rPr>
+          <w:rFonts w:eastAsia="Times New Roman"/>
+          <w:kern w:val="1"/>
+          <w:sz w:val="24"/>
+          <w:szCs w:val="24"/>
+          <w:lang w:val="en-US" w:eastAsia="zh-CN" w:bidi="hi-IN"/>
+        </w:rPr>
+        <w:t>create</w:t>
+      </w:r>
+      <w:r>
+        <w:rPr>
+          <w:rFonts w:eastAsia="Times New Roman"/>
+          <w:kern w:val="1"/>
+          <w:sz w:val="24"/>
+          <w:szCs w:val="24"/>
+          <w:lang w:eastAsia="zh-CN" w:bidi="hi-IN"/>
+        </w:rPr>
+        <w:t xml:space="preserve">, </w:t>
+      </w:r>
+      <w:r>
+        <w:rPr>
+          <w:rFonts w:eastAsia="Times New Roman"/>
+          <w:kern w:val="1"/>
+          <w:sz w:val="24"/>
+          <w:szCs w:val="24"/>
+          <w:lang w:val="en-US" w:eastAsia="zh-CN" w:bidi="hi-IN"/>
+        </w:rPr>
+        <w:t>v</w:t>
+      </w:r>
+      <w:r>
+        <w:rPr>
+          <w:rFonts w:eastAsia="Times New Roman"/>
+          <w:kern w:val="1"/>
+          <w:sz w:val="24"/>
+          <w:szCs w:val="24"/>
+          <w:lang w:eastAsia="zh-CN" w:bidi="hi-IN"/>
+        </w:rPr>
+        <w:t xml:space="preserve"> </w:t>
+      </w:r>
+      <w:r>
+        <w:rPr>
+          <w:rFonts w:eastAsia="Times New Roman"/>
+          <w:kern w:val="1"/>
+          <w:sz w:val="24"/>
+          <w:szCs w:val="24"/>
+          <w:lang w:eastAsia="zh-CN" w:bidi="hi-IN"/>
+        </w:rPr>
+        <w:t>–</w:t>
+      </w:r>
+      <w:r>
+        <w:rPr>
+          <w:rFonts w:eastAsia="Times New Roman"/>
+          <w:kern w:val="1"/>
+          <w:sz w:val="24"/>
+          <w:szCs w:val="24"/>
+          <w:lang w:eastAsia="zh-CN" w:bidi="hi-IN"/>
+        </w:rPr>
+        <w:t xml:space="preserve"> </w:t>
+      </w:r>
+      <w:r>
+        <w:rPr>
+          <w:rFonts w:eastAsia="Times New Roman"/>
+          <w:kern w:val="1"/>
+          <w:sz w:val="24"/>
+          <w:szCs w:val="24"/>
+          <w:lang w:eastAsia="zh-CN" w:bidi="hi-IN"/>
+        </w:rPr>
+        <w:t xml:space="preserve">показывает что именно делается, </w:t>
+      </w:r>
+      <w:r>
+        <w:rPr>
+          <w:rFonts w:eastAsia="Times New Roman"/>
+          <w:kern w:val="1"/>
+          <w:sz w:val="24"/>
+          <w:szCs w:val="24"/>
+          <w:lang w:val="en-US" w:eastAsia="zh-CN" w:bidi="hi-IN"/>
+        </w:rPr>
+        <w:t>f</w:t>
+      </w:r>
+      <w:r>
+        <w:rPr>
+          <w:rFonts w:eastAsia="Times New Roman"/>
+          <w:kern w:val="1"/>
+          <w:sz w:val="24"/>
+          <w:szCs w:val="24"/>
+          <w:lang w:eastAsia="zh-CN" w:bidi="hi-IN"/>
+        </w:rPr>
+        <w:t xml:space="preserve"> </w:t>
+      </w:r>
+      <w:r>
+        <w:rPr>
+          <w:rFonts w:eastAsia="Times New Roman"/>
+          <w:kern w:val="1"/>
+          <w:sz w:val="24"/>
+          <w:szCs w:val="24"/>
+          <w:lang w:eastAsia="zh-CN" w:bidi="hi-IN"/>
+        </w:rPr>
+        <w:t>–</w:t>
+      </w:r>
+      <w:r>
+        <w:rPr>
+          <w:rFonts w:eastAsia="Times New Roman"/>
+          <w:kern w:val="1"/>
+          <w:sz w:val="24"/>
+          <w:szCs w:val="24"/>
+          <w:lang w:eastAsia="zh-CN" w:bidi="hi-IN"/>
+        </w:rPr>
+        <w:t xml:space="preserve"> </w:t>
+      </w:r>
+      <w:r>
+        <w:rPr>
+          <w:rFonts w:eastAsia="Times New Roman"/>
+          <w:kern w:val="1"/>
+          <w:sz w:val="24"/>
+          <w:szCs w:val="24"/>
+          <w:lang w:eastAsia="zh-CN" w:bidi="hi-IN"/>
+        </w:rPr>
+        <w:t xml:space="preserve">файловый архив ) </w:t>
+      </w:r>
+      <w:r>
+        <w:rPr>
+          <w:rFonts w:eastAsia="Times New Roman"/>
+          <w:kern w:val="1"/>
+          <w:sz w:val="24"/>
+          <w:szCs w:val="24"/>
+          <w:lang w:eastAsia="zh-CN" w:bidi="hi-IN"/>
+        </w:rPr>
+        <w:br/>
+      </w:r>
+      <w:proofErr w:type="spellStart"/>
+      <w:r>
+        <w:rPr>
+          <w:rFonts w:eastAsia="Times New Roman"/>
+          <w:kern w:val="1"/>
+          <w:sz w:val="24"/>
+          <w:szCs w:val="24"/>
+          <w:lang w:eastAsia="zh-CN" w:bidi="hi-IN"/>
+        </w:rPr>
+        <w:t>tar</w:t>
+      </w:r>
+      <w:proofErr w:type="spellEnd"/>
+      <w:r>
+        <w:rPr>
+          <w:rFonts w:eastAsia="Times New Roman"/>
+          <w:kern w:val="1"/>
+          <w:sz w:val="24"/>
+          <w:szCs w:val="24"/>
+          <w:lang w:eastAsia="zh-CN" w:bidi="hi-IN"/>
+        </w:rPr>
+        <w:t xml:space="preserve"> </w:t>
+      </w:r>
+      <w:proofErr w:type="spellStart"/>
+      <w:r>
+        <w:rPr>
+          <w:rFonts w:eastAsia="Times New Roman"/>
+          <w:kern w:val="1"/>
+          <w:sz w:val="24"/>
+          <w:szCs w:val="24"/>
+          <w:lang w:eastAsia="zh-CN" w:bidi="hi-IN"/>
+        </w:rPr>
+        <w:t>tf</w:t>
+      </w:r>
+      <w:proofErr w:type="spellEnd"/>
+      <w:r>
+        <w:rPr>
+          <w:rFonts w:eastAsia="Times New Roman"/>
+          <w:kern w:val="1"/>
+          <w:sz w:val="24"/>
+          <w:szCs w:val="24"/>
+          <w:lang w:eastAsia="zh-CN" w:bidi="hi-IN"/>
+        </w:rPr>
+        <w:t xml:space="preserve"> mytar.tar</w:t>
+      </w:r>
+      <w:r>
+        <w:rPr>
+          <w:rFonts w:eastAsia="Times New Roman"/>
+          <w:kern w:val="1"/>
+          <w:sz w:val="24"/>
+          <w:szCs w:val="24"/>
+          <w:lang w:eastAsia="zh-CN" w:bidi="hi-IN"/>
+        </w:rPr>
+        <w:t xml:space="preserve"> – показывает что внутри этого архива (отвечает за это буква </w:t>
+      </w:r>
+      <w:r>
+        <w:rPr>
+          <w:rFonts w:eastAsia="Times New Roman"/>
+          <w:kern w:val="1"/>
+          <w:sz w:val="24"/>
+          <w:szCs w:val="24"/>
+          <w:lang w:val="en-US" w:eastAsia="zh-CN" w:bidi="hi-IN"/>
+        </w:rPr>
+        <w:t>t</w:t>
+      </w:r>
+      <w:r>
+        <w:rPr>
+          <w:rFonts w:eastAsia="Times New Roman"/>
+          <w:kern w:val="1"/>
+          <w:sz w:val="24"/>
+          <w:szCs w:val="24"/>
+          <w:lang w:eastAsia="zh-CN" w:bidi="hi-IN"/>
+        </w:rPr>
+        <w:t>)</w:t>
+      </w:r>
+      <w:r>
+        <w:rPr>
+          <w:rFonts w:eastAsia="Times New Roman"/>
+          <w:kern w:val="1"/>
+          <w:sz w:val="24"/>
+          <w:szCs w:val="24"/>
+          <w:lang w:eastAsia="zh-CN" w:bidi="hi-IN"/>
+        </w:rPr>
+        <w:br/>
+      </w:r>
+      <w:r>
+        <w:rPr>
+          <w:rFonts w:eastAsia="Times New Roman"/>
+          <w:kern w:val="1"/>
+          <w:sz w:val="24"/>
+          <w:szCs w:val="24"/>
+          <w:lang w:val="en-US" w:eastAsia="zh-CN" w:bidi="hi-IN"/>
+        </w:rPr>
+        <w:t>tar</w:t>
+      </w:r>
+      <w:r>
+        <w:rPr>
+          <w:rFonts w:eastAsia="Times New Roman"/>
+          <w:kern w:val="1"/>
+          <w:sz w:val="24"/>
+          <w:szCs w:val="24"/>
+          <w:lang w:eastAsia="zh-CN" w:bidi="hi-IN"/>
+        </w:rPr>
+        <w:t xml:space="preserve"> </w:t>
+      </w:r>
+      <w:proofErr w:type="spellStart"/>
+      <w:r>
+        <w:rPr>
+          <w:rFonts w:eastAsia="Times New Roman"/>
+          <w:kern w:val="1"/>
+          <w:sz w:val="24"/>
+          <w:szCs w:val="24"/>
+          <w:lang w:val="en-US" w:eastAsia="zh-CN" w:bidi="hi-IN"/>
+        </w:rPr>
+        <w:t>xvf</w:t>
+      </w:r>
+      <w:proofErr w:type="spellEnd"/>
+      <w:r>
+        <w:rPr>
+          <w:rFonts w:eastAsia="Times New Roman"/>
+          <w:kern w:val="1"/>
+          <w:sz w:val="24"/>
+          <w:szCs w:val="24"/>
+          <w:lang w:eastAsia="zh-CN" w:bidi="hi-IN"/>
+        </w:rPr>
+        <w:t xml:space="preserve"> </w:t>
+      </w:r>
+      <w:proofErr w:type="spellStart"/>
+      <w:r>
+        <w:rPr>
+          <w:rFonts w:eastAsia="Times New Roman"/>
+          <w:kern w:val="1"/>
+          <w:sz w:val="24"/>
+          <w:szCs w:val="24"/>
+          <w:lang w:val="en-US" w:eastAsia="zh-CN" w:bidi="hi-IN"/>
+        </w:rPr>
+        <w:t>mytar</w:t>
+      </w:r>
+      <w:proofErr w:type="spellEnd"/>
+      <w:r>
+        <w:rPr>
+          <w:rFonts w:eastAsia="Times New Roman"/>
+          <w:kern w:val="1"/>
+          <w:sz w:val="24"/>
+          <w:szCs w:val="24"/>
+          <w:lang w:eastAsia="zh-CN" w:bidi="hi-IN"/>
+        </w:rPr>
+        <w:t>.</w:t>
+      </w:r>
+      <w:r>
+        <w:rPr>
+          <w:rFonts w:eastAsia="Times New Roman"/>
+          <w:kern w:val="1"/>
+          <w:sz w:val="24"/>
+          <w:szCs w:val="24"/>
+          <w:lang w:val="en-US" w:eastAsia="zh-CN" w:bidi="hi-IN"/>
+        </w:rPr>
+        <w:t>tar</w:t>
+      </w:r>
+      <w:r>
+        <w:rPr>
+          <w:rFonts w:eastAsia="Times New Roman"/>
+          <w:kern w:val="1"/>
+          <w:sz w:val="24"/>
+          <w:szCs w:val="24"/>
+          <w:lang w:eastAsia="zh-CN" w:bidi="hi-IN"/>
+        </w:rPr>
+        <w:t xml:space="preserve"> </w:t>
+      </w:r>
+      <w:r>
+        <w:rPr>
+          <w:rFonts w:eastAsia="Times New Roman"/>
+          <w:kern w:val="1"/>
+          <w:sz w:val="24"/>
+          <w:szCs w:val="24"/>
+          <w:lang w:eastAsia="zh-CN" w:bidi="hi-IN"/>
+        </w:rPr>
+        <w:t>–</w:t>
+      </w:r>
+      <w:r>
+        <w:rPr>
+          <w:rFonts w:eastAsia="Times New Roman"/>
+          <w:kern w:val="1"/>
+          <w:sz w:val="24"/>
+          <w:szCs w:val="24"/>
+          <w:lang w:eastAsia="zh-CN" w:bidi="hi-IN"/>
+        </w:rPr>
+        <w:t xml:space="preserve"> </w:t>
+      </w:r>
+      <w:r>
+        <w:rPr>
+          <w:rFonts w:eastAsia="Times New Roman"/>
+          <w:kern w:val="1"/>
+          <w:sz w:val="24"/>
+          <w:szCs w:val="24"/>
+          <w:lang w:eastAsia="zh-CN" w:bidi="hi-IN"/>
+        </w:rPr>
+        <w:t>разархивирует архив mytar.tar в директорию, которой мы находимся</w:t>
+      </w:r>
+      <w:r>
+        <w:rPr>
+          <w:rFonts w:eastAsia="Times New Roman"/>
+          <w:kern w:val="1"/>
+          <w:sz w:val="24"/>
+          <w:szCs w:val="24"/>
+          <w:lang w:eastAsia="zh-CN" w:bidi="hi-IN"/>
+        </w:rPr>
+        <w:br/>
+      </w:r>
+      <w:proofErr w:type="spellStart"/>
+      <w:r>
+        <w:rPr>
+          <w:rFonts w:eastAsia="Times New Roman"/>
+          <w:kern w:val="1"/>
+          <w:sz w:val="24"/>
+          <w:szCs w:val="24"/>
+          <w:lang w:val="en-US" w:eastAsia="zh-CN" w:bidi="hi-IN"/>
+        </w:rPr>
+        <w:t>gzip</w:t>
+      </w:r>
+      <w:proofErr w:type="spellEnd"/>
+      <w:r>
+        <w:rPr>
+          <w:rFonts w:eastAsia="Times New Roman"/>
+          <w:kern w:val="1"/>
+          <w:sz w:val="24"/>
+          <w:szCs w:val="24"/>
+          <w:lang w:eastAsia="zh-CN" w:bidi="hi-IN"/>
+        </w:rPr>
+        <w:t xml:space="preserve"> </w:t>
+      </w:r>
+      <w:proofErr w:type="spellStart"/>
+      <w:r>
+        <w:rPr>
+          <w:rFonts w:eastAsia="Times New Roman"/>
+          <w:kern w:val="1"/>
+          <w:sz w:val="24"/>
+          <w:szCs w:val="24"/>
+          <w:lang w:val="en-US" w:eastAsia="zh-CN" w:bidi="hi-IN"/>
+        </w:rPr>
+        <w:t>mytar</w:t>
+      </w:r>
+      <w:proofErr w:type="spellEnd"/>
+      <w:r>
+        <w:rPr>
+          <w:rFonts w:eastAsia="Times New Roman"/>
+          <w:kern w:val="1"/>
+          <w:sz w:val="24"/>
+          <w:szCs w:val="24"/>
+          <w:lang w:eastAsia="zh-CN" w:bidi="hi-IN"/>
+        </w:rPr>
+        <w:t>.</w:t>
+      </w:r>
+      <w:r>
+        <w:rPr>
+          <w:rFonts w:eastAsia="Times New Roman"/>
+          <w:kern w:val="1"/>
+          <w:sz w:val="24"/>
+          <w:szCs w:val="24"/>
+          <w:lang w:val="en-US" w:eastAsia="zh-CN" w:bidi="hi-IN"/>
+        </w:rPr>
+        <w:t>tar</w:t>
+      </w:r>
+      <w:r>
+        <w:rPr>
+          <w:rFonts w:eastAsia="Times New Roman"/>
+          <w:kern w:val="1"/>
+          <w:sz w:val="24"/>
+          <w:szCs w:val="24"/>
+          <w:lang w:eastAsia="zh-CN" w:bidi="hi-IN"/>
+        </w:rPr>
+        <w:t xml:space="preserve"> </w:t>
+      </w:r>
+      <w:r>
+        <w:rPr>
+          <w:rFonts w:eastAsia="Times New Roman"/>
+          <w:kern w:val="1"/>
+          <w:sz w:val="24"/>
+          <w:szCs w:val="24"/>
+          <w:lang w:eastAsia="zh-CN" w:bidi="hi-IN"/>
+        </w:rPr>
+        <w:t>–</w:t>
+      </w:r>
+      <w:r>
+        <w:rPr>
+          <w:rFonts w:eastAsia="Times New Roman"/>
+          <w:kern w:val="1"/>
+          <w:sz w:val="24"/>
+          <w:szCs w:val="24"/>
+          <w:lang w:eastAsia="zh-CN" w:bidi="hi-IN"/>
+        </w:rPr>
+        <w:t xml:space="preserve"> </w:t>
+      </w:r>
+      <w:r>
+        <w:rPr>
+          <w:rFonts w:eastAsia="Times New Roman"/>
+          <w:kern w:val="1"/>
+          <w:sz w:val="24"/>
+          <w:szCs w:val="24"/>
+          <w:lang w:eastAsia="zh-CN" w:bidi="hi-IN"/>
+        </w:rPr>
+        <w:t xml:space="preserve">сжимает архив </w:t>
+      </w:r>
+      <w:proofErr w:type="spellStart"/>
+      <w:r>
+        <w:rPr>
+          <w:rFonts w:eastAsia="Times New Roman"/>
+          <w:kern w:val="1"/>
+          <w:sz w:val="24"/>
+          <w:szCs w:val="24"/>
+          <w:lang w:val="en-US" w:eastAsia="zh-CN" w:bidi="hi-IN"/>
+        </w:rPr>
+        <w:t>mytar</w:t>
+      </w:r>
+      <w:proofErr w:type="spellEnd"/>
+      <w:r>
+        <w:rPr>
+          <w:rFonts w:eastAsia="Times New Roman"/>
+          <w:kern w:val="1"/>
+          <w:sz w:val="24"/>
+          <w:szCs w:val="24"/>
+          <w:lang w:eastAsia="zh-CN" w:bidi="hi-IN"/>
+        </w:rPr>
+        <w:t>.</w:t>
+      </w:r>
+      <w:r>
+        <w:rPr>
+          <w:rFonts w:eastAsia="Times New Roman"/>
+          <w:kern w:val="1"/>
+          <w:sz w:val="24"/>
+          <w:szCs w:val="24"/>
+          <w:lang w:val="en-US" w:eastAsia="zh-CN" w:bidi="hi-IN"/>
+        </w:rPr>
+        <w:t>tar</w:t>
+      </w:r>
+      <w:r>
+        <w:rPr>
+          <w:rFonts w:eastAsia="Times New Roman"/>
+          <w:kern w:val="1"/>
+          <w:sz w:val="24"/>
+          <w:szCs w:val="24"/>
+          <w:lang w:eastAsia="zh-CN" w:bidi="hi-IN"/>
+        </w:rPr>
+        <w:t xml:space="preserve"> </w:t>
+      </w:r>
+      <w:r>
+        <w:rPr>
+          <w:rFonts w:eastAsia="Times New Roman"/>
+          <w:kern w:val="1"/>
+          <w:sz w:val="24"/>
+          <w:szCs w:val="24"/>
+          <w:lang w:eastAsia="zh-CN" w:bidi="hi-IN"/>
+        </w:rPr>
+        <w:t xml:space="preserve">и дает ему имя </w:t>
+      </w:r>
+      <w:proofErr w:type="spellStart"/>
+      <w:r>
+        <w:rPr>
+          <w:rFonts w:eastAsia="Times New Roman"/>
+          <w:kern w:val="1"/>
+          <w:sz w:val="24"/>
+          <w:szCs w:val="24"/>
+          <w:lang w:val="en-US" w:eastAsia="zh-CN" w:bidi="hi-IN"/>
+        </w:rPr>
+        <w:t>mytar</w:t>
+      </w:r>
+      <w:proofErr w:type="spellEnd"/>
+      <w:r>
+        <w:rPr>
+          <w:rFonts w:eastAsia="Times New Roman"/>
+          <w:kern w:val="1"/>
+          <w:sz w:val="24"/>
+          <w:szCs w:val="24"/>
+          <w:lang w:eastAsia="zh-CN" w:bidi="hi-IN"/>
+        </w:rPr>
+        <w:t>.</w:t>
+      </w:r>
+      <w:r>
+        <w:rPr>
+          <w:rFonts w:eastAsia="Times New Roman"/>
+          <w:kern w:val="1"/>
+          <w:sz w:val="24"/>
+          <w:szCs w:val="24"/>
+          <w:lang w:val="en-US" w:eastAsia="zh-CN" w:bidi="hi-IN"/>
+        </w:rPr>
+        <w:t>tar</w:t>
+      </w:r>
+      <w:r>
+        <w:rPr>
+          <w:rFonts w:eastAsia="Times New Roman"/>
+          <w:kern w:val="1"/>
+          <w:sz w:val="24"/>
+          <w:szCs w:val="24"/>
+          <w:lang w:eastAsia="zh-CN" w:bidi="hi-IN"/>
+        </w:rPr>
+        <w:t>.</w:t>
+      </w:r>
+      <w:proofErr w:type="spellStart"/>
+      <w:r>
+        <w:rPr>
+          <w:rFonts w:eastAsia="Times New Roman"/>
+          <w:kern w:val="1"/>
+          <w:sz w:val="24"/>
+          <w:szCs w:val="24"/>
+          <w:lang w:val="en-US" w:eastAsia="zh-CN" w:bidi="hi-IN"/>
+        </w:rPr>
+        <w:t>gz</w:t>
+      </w:r>
+      <w:proofErr w:type="spellEnd"/>
+      <w:r>
+        <w:rPr>
+          <w:rFonts w:eastAsia="Times New Roman"/>
+          <w:kern w:val="1"/>
+          <w:sz w:val="24"/>
+          <w:szCs w:val="24"/>
+          <w:lang w:eastAsia="zh-CN" w:bidi="hi-IN"/>
+        </w:rPr>
+        <w:t xml:space="preserve"> (</w:t>
+      </w:r>
+      <w:proofErr w:type="spellStart"/>
+      <w:r>
+        <w:rPr>
+          <w:rFonts w:eastAsia="Times New Roman"/>
+          <w:kern w:val="1"/>
+          <w:sz w:val="24"/>
+          <w:szCs w:val="24"/>
+          <w:lang w:val="en-US" w:eastAsia="zh-CN" w:bidi="hi-IN"/>
+        </w:rPr>
+        <w:t>gunzip</w:t>
+      </w:r>
+      <w:proofErr w:type="spellEnd"/>
+      <w:r>
+        <w:rPr>
+          <w:rFonts w:eastAsia="Times New Roman"/>
+          <w:kern w:val="1"/>
+          <w:sz w:val="24"/>
+          <w:szCs w:val="24"/>
+          <w:lang w:eastAsia="zh-CN" w:bidi="hi-IN"/>
+        </w:rPr>
+        <w:t>)</w:t>
+      </w:r>
+      <w:r>
+        <w:rPr>
+          <w:rFonts w:eastAsia="Times New Roman"/>
+          <w:kern w:val="1"/>
+          <w:sz w:val="24"/>
+          <w:szCs w:val="24"/>
+          <w:lang w:eastAsia="zh-CN" w:bidi="hi-IN"/>
+        </w:rPr>
+        <w:br/>
+      </w:r>
+      <w:proofErr w:type="spellStart"/>
+      <w:r>
+        <w:rPr>
+          <w:rFonts w:eastAsia="Times New Roman"/>
+          <w:kern w:val="1"/>
+          <w:sz w:val="24"/>
+          <w:szCs w:val="24"/>
+          <w:lang w:val="en-US" w:eastAsia="zh-CN" w:bidi="hi-IN"/>
+        </w:rPr>
+        <w:t>b</w:t>
+      </w:r>
+      <w:r>
+        <w:rPr>
+          <w:rFonts w:eastAsia="Times New Roman"/>
+          <w:kern w:val="1"/>
+          <w:sz w:val="24"/>
+          <w:szCs w:val="24"/>
+          <w:lang w:val="en-US" w:eastAsia="zh-CN" w:bidi="hi-IN"/>
+        </w:rPr>
         <w:t>zip</w:t>
       </w:r>
-      <w:r>
-        <w:rPr>
-          <w:rFonts w:eastAsia="Times New Roman"/>
-          <w:kern w:val="1"/>
-          <w:sz w:val="24"/>
-          <w:szCs w:val="24"/>
-          <w:lang w:eastAsia="zh-CN" w:bidi="hi-IN"/>
-        </w:rPr>
-        <w:t xml:space="preserve"> </w:t>
-      </w:r>
-      <w:proofErr w:type="spellStart"/>
-      <w:r>
-        <w:rPr>
-          <w:rFonts w:eastAsia="Times New Roman"/>
-          <w:kern w:val="1"/>
-          <w:sz w:val="24"/>
-          <w:szCs w:val="24"/>
-          <w:lang w:val="en-US" w:eastAsia="zh-CN" w:bidi="hi-IN"/>
+      <w:proofErr w:type="spellEnd"/>
+      <w:r>
+        <w:rPr>
+          <w:rFonts w:eastAsia="Times New Roman"/>
+          <w:kern w:val="1"/>
+          <w:sz w:val="24"/>
+          <w:szCs w:val="24"/>
+          <w:lang w:eastAsia="zh-CN" w:bidi="hi-IN"/>
+        </w:rPr>
+        <w:t>2</w:t>
+      </w:r>
+      <w:r>
+        <w:rPr>
+          <w:rFonts w:eastAsia="Times New Roman"/>
+          <w:kern w:val="1"/>
+          <w:sz w:val="24"/>
+          <w:szCs w:val="24"/>
+          <w:lang w:eastAsia="zh-CN" w:bidi="hi-IN"/>
+        </w:rPr>
+        <w:t xml:space="preserve"> </w:t>
+      </w:r>
+      <w:proofErr w:type="spellStart"/>
+      <w:r>
+        <w:rPr>
+          <w:rFonts w:eastAsia="Times New Roman"/>
+          <w:kern w:val="1"/>
+          <w:sz w:val="24"/>
+          <w:szCs w:val="24"/>
+          <w:lang w:val="en-US" w:eastAsia="zh-CN" w:bidi="hi-IN"/>
+        </w:rPr>
+        <w:t>mytar</w:t>
+      </w:r>
+      <w:proofErr w:type="spellEnd"/>
+      <w:r>
+        <w:rPr>
+          <w:rFonts w:eastAsia="Times New Roman"/>
+          <w:kern w:val="1"/>
+          <w:sz w:val="24"/>
+          <w:szCs w:val="24"/>
+          <w:lang w:eastAsia="zh-CN" w:bidi="hi-IN"/>
+        </w:rPr>
+        <w:t>.</w:t>
+      </w:r>
+      <w:r>
+        <w:rPr>
+          <w:rFonts w:eastAsia="Times New Roman"/>
+          <w:kern w:val="1"/>
+          <w:sz w:val="24"/>
+          <w:szCs w:val="24"/>
+          <w:lang w:val="en-US" w:eastAsia="zh-CN" w:bidi="hi-IN"/>
+        </w:rPr>
+        <w:t>tar</w:t>
+      </w:r>
+      <w:r>
+        <w:rPr>
+          <w:rFonts w:eastAsia="Times New Roman"/>
+          <w:kern w:val="1"/>
+          <w:sz w:val="24"/>
+          <w:szCs w:val="24"/>
+          <w:lang w:eastAsia="zh-CN" w:bidi="hi-IN"/>
+        </w:rPr>
+        <w:t xml:space="preserve"> </w:t>
+      </w:r>
+      <w:r>
+        <w:rPr>
+          <w:rFonts w:eastAsia="Times New Roman"/>
+          <w:kern w:val="1"/>
+          <w:sz w:val="24"/>
+          <w:szCs w:val="24"/>
+          <w:lang w:eastAsia="zh-CN" w:bidi="hi-IN"/>
+        </w:rPr>
+        <w:t>–</w:t>
+      </w:r>
+      <w:r>
+        <w:rPr>
+          <w:rFonts w:eastAsia="Times New Roman"/>
+          <w:kern w:val="1"/>
+          <w:sz w:val="24"/>
+          <w:szCs w:val="24"/>
+          <w:lang w:eastAsia="zh-CN" w:bidi="hi-IN"/>
+        </w:rPr>
+        <w:t xml:space="preserve"> </w:t>
+      </w:r>
+      <w:r>
+        <w:rPr>
+          <w:rFonts w:eastAsia="Times New Roman"/>
+          <w:kern w:val="1"/>
+          <w:sz w:val="24"/>
+          <w:szCs w:val="24"/>
+          <w:lang w:eastAsia="zh-CN" w:bidi="hi-IN"/>
+        </w:rPr>
+        <w:t xml:space="preserve">сжимает архив </w:t>
+      </w:r>
+      <w:proofErr w:type="spellStart"/>
+      <w:r>
+        <w:rPr>
+          <w:rFonts w:eastAsia="Times New Roman"/>
+          <w:kern w:val="1"/>
+          <w:sz w:val="24"/>
+          <w:szCs w:val="24"/>
+          <w:lang w:val="en-US" w:eastAsia="zh-CN" w:bidi="hi-IN"/>
+        </w:rPr>
+        <w:t>mytar</w:t>
+      </w:r>
+      <w:proofErr w:type="spellEnd"/>
+      <w:r>
+        <w:rPr>
+          <w:rFonts w:eastAsia="Times New Roman"/>
+          <w:kern w:val="1"/>
+          <w:sz w:val="24"/>
+          <w:szCs w:val="24"/>
+          <w:lang w:eastAsia="zh-CN" w:bidi="hi-IN"/>
+        </w:rPr>
+        <w:t>.</w:t>
+      </w:r>
+      <w:r>
+        <w:rPr>
+          <w:rFonts w:eastAsia="Times New Roman"/>
+          <w:kern w:val="1"/>
+          <w:sz w:val="24"/>
+          <w:szCs w:val="24"/>
+          <w:lang w:val="en-US" w:eastAsia="zh-CN" w:bidi="hi-IN"/>
+        </w:rPr>
+        <w:t>tar</w:t>
+      </w:r>
+      <w:r>
+        <w:rPr>
+          <w:rFonts w:eastAsia="Times New Roman"/>
+          <w:kern w:val="1"/>
+          <w:sz w:val="24"/>
+          <w:szCs w:val="24"/>
+          <w:lang w:eastAsia="zh-CN" w:bidi="hi-IN"/>
+        </w:rPr>
+        <w:t xml:space="preserve"> </w:t>
+      </w:r>
+      <w:r>
+        <w:rPr>
+          <w:rFonts w:eastAsia="Times New Roman"/>
+          <w:kern w:val="1"/>
+          <w:sz w:val="24"/>
+          <w:szCs w:val="24"/>
+          <w:lang w:eastAsia="zh-CN" w:bidi="hi-IN"/>
+        </w:rPr>
+        <w:t xml:space="preserve">и дает ему имя </w:t>
+      </w:r>
+      <w:proofErr w:type="spellStart"/>
+      <w:r>
+        <w:rPr>
+          <w:rFonts w:eastAsia="Times New Roman"/>
+          <w:kern w:val="1"/>
+          <w:sz w:val="24"/>
+          <w:szCs w:val="24"/>
+          <w:lang w:val="en-US" w:eastAsia="zh-CN" w:bidi="hi-IN"/>
+        </w:rPr>
+        <w:t>mytar</w:t>
+      </w:r>
+      <w:proofErr w:type="spellEnd"/>
+      <w:r>
+        <w:rPr>
+          <w:rFonts w:eastAsia="Times New Roman"/>
+          <w:kern w:val="1"/>
+          <w:sz w:val="24"/>
+          <w:szCs w:val="24"/>
+          <w:lang w:eastAsia="zh-CN" w:bidi="hi-IN"/>
+        </w:rPr>
+        <w:t>.</w:t>
+      </w:r>
+      <w:r>
+        <w:rPr>
+          <w:rFonts w:eastAsia="Times New Roman"/>
+          <w:kern w:val="1"/>
+          <w:sz w:val="24"/>
+          <w:szCs w:val="24"/>
+          <w:lang w:val="en-US" w:eastAsia="zh-CN" w:bidi="hi-IN"/>
+        </w:rPr>
+        <w:t>tar</w:t>
+      </w:r>
+      <w:r>
+        <w:rPr>
+          <w:rFonts w:eastAsia="Times New Roman"/>
+          <w:kern w:val="1"/>
+          <w:sz w:val="24"/>
+          <w:szCs w:val="24"/>
+          <w:lang w:eastAsia="zh-CN" w:bidi="hi-IN"/>
+        </w:rPr>
+        <w:t>.</w:t>
+      </w:r>
+      <w:proofErr w:type="spellStart"/>
+      <w:r>
+        <w:rPr>
+          <w:rFonts w:eastAsia="Times New Roman"/>
+          <w:kern w:val="1"/>
+          <w:sz w:val="24"/>
+          <w:szCs w:val="24"/>
+          <w:lang w:val="en-US" w:eastAsia="zh-CN" w:bidi="hi-IN"/>
+        </w:rPr>
+        <w:t>bz</w:t>
+      </w:r>
+      <w:proofErr w:type="spellEnd"/>
+      <w:r>
+        <w:rPr>
+          <w:rFonts w:eastAsia="Times New Roman"/>
+          <w:kern w:val="1"/>
+          <w:sz w:val="24"/>
+          <w:szCs w:val="24"/>
+          <w:lang w:eastAsia="zh-CN" w:bidi="hi-IN"/>
+        </w:rPr>
+        <w:t>2 (</w:t>
+      </w:r>
+      <w:proofErr w:type="spellStart"/>
+      <w:r>
+        <w:rPr>
+          <w:rFonts w:eastAsia="Times New Roman"/>
+          <w:kern w:val="1"/>
+          <w:sz w:val="24"/>
+          <w:szCs w:val="24"/>
+          <w:lang w:val="en-US" w:eastAsia="zh-CN" w:bidi="hi-IN"/>
+        </w:rPr>
+        <w:t>bunzip</w:t>
+      </w:r>
+      <w:proofErr w:type="spellEnd"/>
+      <w:r>
+        <w:rPr>
+          <w:rFonts w:eastAsia="Times New Roman"/>
+          <w:kern w:val="1"/>
+          <w:sz w:val="24"/>
+          <w:szCs w:val="24"/>
+          <w:lang w:eastAsia="zh-CN" w:bidi="hi-IN"/>
+        </w:rPr>
+        <w:t>2)</w:t>
+      </w:r>
+      <w:r>
+        <w:rPr>
+          <w:rFonts w:eastAsia="Times New Roman"/>
+          <w:kern w:val="1"/>
+          <w:sz w:val="24"/>
+          <w:szCs w:val="24"/>
+          <w:lang w:eastAsia="zh-CN" w:bidi="hi-IN"/>
+        </w:rPr>
+        <w:br/>
+      </w:r>
+      <w:proofErr w:type="spellStart"/>
+      <w:r>
+        <w:rPr>
+          <w:rFonts w:eastAsia="Times New Roman"/>
+          <w:kern w:val="1"/>
+          <w:sz w:val="24"/>
+          <w:szCs w:val="24"/>
+          <w:lang w:val="en-US" w:eastAsia="zh-CN" w:bidi="hi-IN"/>
+        </w:rPr>
+        <w:t>xz</w:t>
+      </w:r>
+      <w:proofErr w:type="spellEnd"/>
+      <w:r>
+        <w:rPr>
+          <w:rFonts w:eastAsia="Times New Roman"/>
+          <w:kern w:val="1"/>
+          <w:sz w:val="24"/>
+          <w:szCs w:val="24"/>
+          <w:lang w:eastAsia="zh-CN" w:bidi="hi-IN"/>
+        </w:rPr>
+        <w:t xml:space="preserve"> </w:t>
+      </w:r>
+      <w:proofErr w:type="spellStart"/>
+      <w:r>
+        <w:rPr>
+          <w:rFonts w:eastAsia="Times New Roman"/>
+          <w:kern w:val="1"/>
+          <w:sz w:val="24"/>
+          <w:szCs w:val="24"/>
+          <w:lang w:val="en-US" w:eastAsia="zh-CN" w:bidi="hi-IN"/>
+        </w:rPr>
+        <w:t>mytar</w:t>
+      </w:r>
+      <w:proofErr w:type="spellEnd"/>
+      <w:r>
+        <w:rPr>
+          <w:rFonts w:eastAsia="Times New Roman"/>
+          <w:kern w:val="1"/>
+          <w:sz w:val="24"/>
+          <w:szCs w:val="24"/>
+          <w:lang w:eastAsia="zh-CN" w:bidi="hi-IN"/>
+        </w:rPr>
+        <w:t>.</w:t>
+      </w:r>
+      <w:r>
+        <w:rPr>
+          <w:rFonts w:eastAsia="Times New Roman"/>
+          <w:kern w:val="1"/>
+          <w:sz w:val="24"/>
+          <w:szCs w:val="24"/>
+          <w:lang w:val="en-US" w:eastAsia="zh-CN" w:bidi="hi-IN"/>
+        </w:rPr>
+        <w:t>tar</w:t>
+      </w:r>
+      <w:r>
+        <w:rPr>
+          <w:rFonts w:eastAsia="Times New Roman"/>
+          <w:kern w:val="1"/>
+          <w:sz w:val="24"/>
+          <w:szCs w:val="24"/>
+          <w:lang w:eastAsia="zh-CN" w:bidi="hi-IN"/>
+        </w:rPr>
+        <w:t xml:space="preserve"> </w:t>
+      </w:r>
+      <w:r>
+        <w:rPr>
+          <w:rFonts w:eastAsia="Times New Roman"/>
+          <w:kern w:val="1"/>
+          <w:sz w:val="24"/>
+          <w:szCs w:val="24"/>
+          <w:lang w:eastAsia="zh-CN" w:bidi="hi-IN"/>
+        </w:rPr>
+        <w:t>–</w:t>
+      </w:r>
+      <w:r>
+        <w:rPr>
+          <w:rFonts w:eastAsia="Times New Roman"/>
+          <w:kern w:val="1"/>
+          <w:sz w:val="24"/>
+          <w:szCs w:val="24"/>
+          <w:lang w:eastAsia="zh-CN" w:bidi="hi-IN"/>
+        </w:rPr>
+        <w:t xml:space="preserve"> </w:t>
+      </w:r>
+      <w:r>
+        <w:rPr>
+          <w:rFonts w:eastAsia="Times New Roman"/>
+          <w:kern w:val="1"/>
+          <w:sz w:val="24"/>
+          <w:szCs w:val="24"/>
+          <w:lang w:eastAsia="zh-CN" w:bidi="hi-IN"/>
+        </w:rPr>
+        <w:t xml:space="preserve">сжимает архив </w:t>
+      </w:r>
+      <w:proofErr w:type="spellStart"/>
+      <w:r>
+        <w:rPr>
+          <w:rFonts w:eastAsia="Times New Roman"/>
+          <w:kern w:val="1"/>
+          <w:sz w:val="24"/>
+          <w:szCs w:val="24"/>
+          <w:lang w:val="en-US" w:eastAsia="zh-CN" w:bidi="hi-IN"/>
+        </w:rPr>
+        <w:t>mytar</w:t>
+      </w:r>
+      <w:proofErr w:type="spellEnd"/>
+      <w:r>
+        <w:rPr>
+          <w:rFonts w:eastAsia="Times New Roman"/>
+          <w:kern w:val="1"/>
+          <w:sz w:val="24"/>
+          <w:szCs w:val="24"/>
+          <w:lang w:eastAsia="zh-CN" w:bidi="hi-IN"/>
+        </w:rPr>
+        <w:t>.</w:t>
+      </w:r>
+      <w:r>
+        <w:rPr>
+          <w:rFonts w:eastAsia="Times New Roman"/>
+          <w:kern w:val="1"/>
+          <w:sz w:val="24"/>
+          <w:szCs w:val="24"/>
+          <w:lang w:val="en-US" w:eastAsia="zh-CN" w:bidi="hi-IN"/>
+        </w:rPr>
+        <w:t>tar</w:t>
+      </w:r>
+      <w:r>
+        <w:rPr>
+          <w:rFonts w:eastAsia="Times New Roman"/>
+          <w:kern w:val="1"/>
+          <w:sz w:val="24"/>
+          <w:szCs w:val="24"/>
+          <w:lang w:eastAsia="zh-CN" w:bidi="hi-IN"/>
+        </w:rPr>
+        <w:t xml:space="preserve"> </w:t>
+      </w:r>
+      <w:r>
+        <w:rPr>
+          <w:rFonts w:eastAsia="Times New Roman"/>
+          <w:kern w:val="1"/>
+          <w:sz w:val="24"/>
+          <w:szCs w:val="24"/>
+          <w:lang w:eastAsia="zh-CN" w:bidi="hi-IN"/>
+        </w:rPr>
+        <w:t xml:space="preserve">и дает ему имя </w:t>
+      </w:r>
+      <w:proofErr w:type="spellStart"/>
+      <w:r>
+        <w:rPr>
+          <w:rFonts w:eastAsia="Times New Roman"/>
+          <w:kern w:val="1"/>
+          <w:sz w:val="24"/>
+          <w:szCs w:val="24"/>
+          <w:lang w:val="en-US" w:eastAsia="zh-CN" w:bidi="hi-IN"/>
+        </w:rPr>
+        <w:t>mytar</w:t>
+      </w:r>
+      <w:proofErr w:type="spellEnd"/>
+      <w:r>
+        <w:rPr>
+          <w:rFonts w:eastAsia="Times New Roman"/>
+          <w:kern w:val="1"/>
+          <w:sz w:val="24"/>
+          <w:szCs w:val="24"/>
+          <w:lang w:eastAsia="zh-CN" w:bidi="hi-IN"/>
+        </w:rPr>
+        <w:t>.</w:t>
+      </w:r>
+      <w:r>
+        <w:rPr>
+          <w:rFonts w:eastAsia="Times New Roman"/>
+          <w:kern w:val="1"/>
+          <w:sz w:val="24"/>
+          <w:szCs w:val="24"/>
+          <w:lang w:val="en-US" w:eastAsia="zh-CN" w:bidi="hi-IN"/>
+        </w:rPr>
+        <w:t>tar</w:t>
+      </w:r>
+      <w:r>
+        <w:rPr>
+          <w:rFonts w:eastAsia="Times New Roman"/>
+          <w:kern w:val="1"/>
+          <w:sz w:val="24"/>
+          <w:szCs w:val="24"/>
+          <w:lang w:eastAsia="zh-CN" w:bidi="hi-IN"/>
+        </w:rPr>
+        <w:t>.</w:t>
+      </w:r>
+      <w:proofErr w:type="spellStart"/>
+      <w:r>
+        <w:rPr>
+          <w:rFonts w:eastAsia="Times New Roman"/>
+          <w:kern w:val="1"/>
+          <w:sz w:val="24"/>
+          <w:szCs w:val="24"/>
+          <w:lang w:val="en-US" w:eastAsia="zh-CN" w:bidi="hi-IN"/>
+        </w:rPr>
+        <w:t>gz</w:t>
+      </w:r>
+      <w:proofErr w:type="spellEnd"/>
+      <w:r>
+        <w:rPr>
+          <w:rFonts w:eastAsia="Times New Roman"/>
+          <w:kern w:val="1"/>
+          <w:sz w:val="24"/>
+          <w:szCs w:val="24"/>
+          <w:lang w:eastAsia="zh-CN" w:bidi="hi-IN"/>
+        </w:rPr>
+        <w:t xml:space="preserve"> (</w:t>
+      </w:r>
+      <w:proofErr w:type="spellStart"/>
+      <w:r>
+        <w:rPr>
+          <w:rFonts w:eastAsia="Times New Roman"/>
+          <w:kern w:val="1"/>
+          <w:sz w:val="24"/>
+          <w:szCs w:val="24"/>
+          <w:lang w:val="en-US" w:eastAsia="zh-CN" w:bidi="hi-IN"/>
+        </w:rPr>
+        <w:t>unxz</w:t>
+      </w:r>
+      <w:proofErr w:type="spellEnd"/>
+      <w:r>
+        <w:rPr>
+          <w:rFonts w:eastAsia="Times New Roman"/>
+          <w:kern w:val="1"/>
+          <w:sz w:val="24"/>
+          <w:szCs w:val="24"/>
+          <w:lang w:eastAsia="zh-CN" w:bidi="hi-IN"/>
+        </w:rPr>
+        <w:t>)</w:t>
+      </w:r>
+      <w:r>
+        <w:rPr>
+          <w:rFonts w:eastAsia="Times New Roman"/>
+          <w:kern w:val="1"/>
+          <w:sz w:val="24"/>
+          <w:szCs w:val="24"/>
+          <w:lang w:eastAsia="zh-CN" w:bidi="hi-IN"/>
+        </w:rPr>
+        <w:br/>
+      </w:r>
+      <w:proofErr w:type="spellStart"/>
+      <w:r>
+        <w:rPr>
+          <w:rFonts w:eastAsia="Times New Roman"/>
+          <w:kern w:val="1"/>
+          <w:sz w:val="24"/>
+          <w:szCs w:val="24"/>
+          <w:lang w:eastAsia="zh-CN" w:bidi="hi-IN"/>
+        </w:rPr>
+        <w:t>tar</w:t>
+      </w:r>
+      <w:proofErr w:type="spellEnd"/>
+      <w:r>
+        <w:rPr>
+          <w:rFonts w:eastAsia="Times New Roman"/>
+          <w:kern w:val="1"/>
+          <w:sz w:val="24"/>
+          <w:szCs w:val="24"/>
+          <w:lang w:eastAsia="zh-CN" w:bidi="hi-IN"/>
+        </w:rPr>
+        <w:t xml:space="preserve"> </w:t>
+      </w:r>
+      <w:proofErr w:type="spellStart"/>
+      <w:r>
+        <w:rPr>
+          <w:rFonts w:eastAsia="Times New Roman"/>
+          <w:kern w:val="1"/>
+          <w:sz w:val="24"/>
+          <w:szCs w:val="24"/>
+          <w:lang w:eastAsia="zh-CN" w:bidi="hi-IN"/>
+        </w:rPr>
+        <w:t>cvzf</w:t>
+      </w:r>
+      <w:proofErr w:type="spellEnd"/>
+      <w:r>
+        <w:rPr>
+          <w:rFonts w:eastAsia="Times New Roman"/>
+          <w:kern w:val="1"/>
+          <w:sz w:val="24"/>
+          <w:szCs w:val="24"/>
+          <w:lang w:eastAsia="zh-CN" w:bidi="hi-IN"/>
+        </w:rPr>
+        <w:t xml:space="preserve"> myGZIP.gz </w:t>
+      </w:r>
+      <w:proofErr w:type="spellStart"/>
+      <w:r>
+        <w:rPr>
+          <w:rFonts w:eastAsia="Times New Roman"/>
+          <w:kern w:val="1"/>
+          <w:sz w:val="24"/>
+          <w:szCs w:val="24"/>
+          <w:lang w:eastAsia="zh-CN" w:bidi="hi-IN"/>
         </w:rPr>
         <w:t>MyDir</w:t>
       </w:r>
@@ -8279,78 +9533,228 @@
           <w:szCs w:val="24"/>
           <w:lang w:eastAsia="zh-CN" w:bidi="hi-IN"/>
         </w:rPr>
-        <w:t xml:space="preserve"> – </w:t>
-      </w:r>
-      <w:r>
-        <w:rPr>
-          <w:rFonts w:eastAsia="Times New Roman"/>
-          <w:kern w:val="1"/>
-          <w:sz w:val="24"/>
-          <w:szCs w:val="24"/>
-          <w:lang w:eastAsia="zh-CN" w:bidi="hi-IN"/>
-        </w:rPr>
-        <w:t xml:space="preserve">создать архив </w:t>
-      </w:r>
-      <w:proofErr w:type="spellStart"/>
-      <w:r>
-        <w:rPr>
-          <w:rFonts w:eastAsia="Times New Roman"/>
-          <w:kern w:val="1"/>
-          <w:sz w:val="24"/>
-          <w:szCs w:val="24"/>
-          <w:lang w:val="en-US" w:eastAsia="zh-CN" w:bidi="hi-IN"/>
-        </w:rPr>
-        <w:t>mytar</w:t>
-      </w:r>
-      <w:proofErr w:type="spellEnd"/>
-      <w:r>
-        <w:rPr>
-          <w:rFonts w:eastAsia="Times New Roman"/>
-          <w:kern w:val="1"/>
-          <w:sz w:val="24"/>
-          <w:szCs w:val="24"/>
-          <w:lang w:eastAsia="zh-CN" w:bidi="hi-IN"/>
-        </w:rPr>
-        <w:t>.</w:t>
-      </w:r>
-      <w:r>
-        <w:rPr>
-          <w:rFonts w:eastAsia="Times New Roman"/>
-          <w:kern w:val="1"/>
-          <w:sz w:val="24"/>
-          <w:szCs w:val="24"/>
-          <w:lang w:val="en-US" w:eastAsia="zh-CN" w:bidi="hi-IN"/>
+        <w:t xml:space="preserve"> </w:t>
+      </w:r>
+      <w:r>
+        <w:rPr>
+          <w:rFonts w:eastAsia="Times New Roman"/>
+          <w:kern w:val="1"/>
+          <w:sz w:val="24"/>
+          <w:szCs w:val="24"/>
+          <w:lang w:eastAsia="zh-CN" w:bidi="hi-IN"/>
+        </w:rPr>
+        <w:t>–</w:t>
+      </w:r>
+      <w:r>
+        <w:rPr>
+          <w:rFonts w:eastAsia="Times New Roman"/>
+          <w:kern w:val="1"/>
+          <w:sz w:val="24"/>
+          <w:szCs w:val="24"/>
+          <w:lang w:eastAsia="zh-CN" w:bidi="hi-IN"/>
+        </w:rPr>
+        <w:t xml:space="preserve"> </w:t>
+      </w:r>
+      <w:r>
+        <w:rPr>
+          <w:rFonts w:eastAsia="Times New Roman"/>
+          <w:kern w:val="1"/>
+          <w:sz w:val="24"/>
+          <w:szCs w:val="24"/>
+          <w:lang w:eastAsia="zh-CN" w:bidi="hi-IN"/>
+        </w:rPr>
+        <w:t xml:space="preserve">создать архив сжатый через </w:t>
+      </w:r>
+      <w:proofErr w:type="spellStart"/>
+      <w:r>
+        <w:rPr>
+          <w:rFonts w:eastAsia="Times New Roman"/>
+          <w:kern w:val="1"/>
+          <w:sz w:val="24"/>
+          <w:szCs w:val="24"/>
+          <w:lang w:val="en-US" w:eastAsia="zh-CN" w:bidi="hi-IN"/>
+        </w:rPr>
+        <w:t>gzip</w:t>
+      </w:r>
+      <w:proofErr w:type="spellEnd"/>
+      <w:r>
+        <w:rPr>
+          <w:rFonts w:eastAsia="Times New Roman"/>
+          <w:kern w:val="1"/>
+          <w:sz w:val="24"/>
+          <w:szCs w:val="24"/>
+          <w:lang w:eastAsia="zh-CN" w:bidi="hi-IN"/>
+        </w:rPr>
+        <w:br/>
+      </w:r>
+      <w:proofErr w:type="spellStart"/>
+      <w:r>
+        <w:rPr>
+          <w:rFonts w:eastAsia="Times New Roman"/>
+          <w:kern w:val="1"/>
+          <w:sz w:val="24"/>
+          <w:szCs w:val="24"/>
+          <w:lang w:eastAsia="zh-CN" w:bidi="hi-IN"/>
+        </w:rPr>
+        <w:t>tar</w:t>
+      </w:r>
+      <w:proofErr w:type="spellEnd"/>
+      <w:r>
+        <w:rPr>
+          <w:rFonts w:eastAsia="Times New Roman"/>
+          <w:kern w:val="1"/>
+          <w:sz w:val="24"/>
+          <w:szCs w:val="24"/>
+          <w:lang w:eastAsia="zh-CN" w:bidi="hi-IN"/>
+        </w:rPr>
+        <w:t xml:space="preserve"> </w:t>
+      </w:r>
+      <w:proofErr w:type="spellStart"/>
+      <w:r>
+        <w:rPr>
+          <w:rFonts w:eastAsia="Times New Roman"/>
+          <w:kern w:val="1"/>
+          <w:sz w:val="24"/>
+          <w:szCs w:val="24"/>
+          <w:lang w:eastAsia="zh-CN" w:bidi="hi-IN"/>
+        </w:rPr>
+        <w:t>cj</w:t>
+      </w:r>
+      <w:proofErr w:type="spellEnd"/>
+      <w:r>
+        <w:rPr>
+          <w:rFonts w:eastAsia="Times New Roman"/>
+          <w:kern w:val="1"/>
+          <w:sz w:val="24"/>
+          <w:szCs w:val="24"/>
+          <w:lang w:val="en-US" w:eastAsia="zh-CN" w:bidi="hi-IN"/>
+        </w:rPr>
+        <w:t>v</w:t>
+      </w:r>
+      <w:r>
+        <w:rPr>
+          <w:rFonts w:eastAsia="Times New Roman"/>
+          <w:kern w:val="1"/>
+          <w:sz w:val="24"/>
+          <w:szCs w:val="24"/>
+          <w:lang w:eastAsia="zh-CN" w:bidi="hi-IN"/>
+        </w:rPr>
+        <w:t xml:space="preserve">f myBZIP.bz2 </w:t>
+      </w:r>
+      <w:proofErr w:type="spellStart"/>
+      <w:r>
+        <w:rPr>
+          <w:rFonts w:eastAsia="Times New Roman"/>
+          <w:kern w:val="1"/>
+          <w:sz w:val="24"/>
+          <w:szCs w:val="24"/>
+          <w:lang w:eastAsia="zh-CN" w:bidi="hi-IN"/>
+        </w:rPr>
+        <w:t>MyDir</w:t>
+      </w:r>
+      <w:proofErr w:type="spellEnd"/>
+      <w:r>
+        <w:rPr>
+          <w:rFonts w:eastAsia="Times New Roman"/>
+          <w:kern w:val="1"/>
+          <w:sz w:val="24"/>
+          <w:szCs w:val="24"/>
+          <w:lang w:eastAsia="zh-CN" w:bidi="hi-IN"/>
+        </w:rPr>
+        <w:t xml:space="preserve"> </w:t>
+      </w:r>
+      <w:r>
+        <w:rPr>
+          <w:rFonts w:eastAsia="Times New Roman"/>
+          <w:kern w:val="1"/>
+          <w:sz w:val="24"/>
+          <w:szCs w:val="24"/>
+          <w:lang w:eastAsia="zh-CN" w:bidi="hi-IN"/>
+        </w:rPr>
+        <w:t>–</w:t>
+      </w:r>
+      <w:r>
+        <w:rPr>
+          <w:rFonts w:eastAsia="Times New Roman"/>
+          <w:kern w:val="1"/>
+          <w:sz w:val="24"/>
+          <w:szCs w:val="24"/>
+          <w:lang w:eastAsia="zh-CN" w:bidi="hi-IN"/>
+        </w:rPr>
+        <w:t xml:space="preserve"> </w:t>
+      </w:r>
+      <w:r>
+        <w:rPr>
+          <w:rFonts w:eastAsia="Times New Roman"/>
+          <w:kern w:val="1"/>
+          <w:sz w:val="24"/>
+          <w:szCs w:val="24"/>
+          <w:lang w:eastAsia="zh-CN" w:bidi="hi-IN"/>
+        </w:rPr>
+        <w:t xml:space="preserve">создать архив сжатый через </w:t>
+      </w:r>
+      <w:proofErr w:type="spellStart"/>
+      <w:r>
+        <w:rPr>
+          <w:rFonts w:eastAsia="Times New Roman"/>
+          <w:kern w:val="1"/>
+          <w:sz w:val="24"/>
+          <w:szCs w:val="24"/>
+          <w:lang w:val="en-US" w:eastAsia="zh-CN" w:bidi="hi-IN"/>
+        </w:rPr>
+        <w:t>bzip</w:t>
+      </w:r>
+      <w:proofErr w:type="spellEnd"/>
+      <w:r>
+        <w:rPr>
+          <w:rFonts w:eastAsia="Times New Roman"/>
+          <w:kern w:val="1"/>
+          <w:sz w:val="24"/>
+          <w:szCs w:val="24"/>
+          <w:lang w:eastAsia="zh-CN" w:bidi="hi-IN"/>
+        </w:rPr>
+        <w:t>2</w:t>
+      </w:r>
+      <w:r>
+        <w:rPr>
+          <w:rFonts w:eastAsia="Times New Roman"/>
+          <w:kern w:val="1"/>
+          <w:sz w:val="24"/>
+          <w:szCs w:val="24"/>
+          <w:lang w:eastAsia="zh-CN" w:bidi="hi-IN"/>
+        </w:rPr>
+        <w:br/>
+      </w:r>
+      <w:proofErr w:type="spellStart"/>
+      <w:r>
+        <w:rPr>
+          <w:rFonts w:eastAsia="Times New Roman"/>
+          <w:kern w:val="1"/>
+          <w:sz w:val="24"/>
+          <w:szCs w:val="24"/>
+          <w:lang w:eastAsia="zh-CN" w:bidi="hi-IN"/>
         </w:rPr>
         <w:t>zip</w:t>
       </w:r>
-      <w:r>
-        <w:rPr>
-          <w:rFonts w:eastAsia="Times New Roman"/>
-          <w:kern w:val="1"/>
-          <w:sz w:val="24"/>
-          <w:szCs w:val="24"/>
-          <w:lang w:eastAsia="zh-CN" w:bidi="hi-IN"/>
-        </w:rPr>
-        <w:t xml:space="preserve"> </w:t>
-      </w:r>
-      <w:r>
-        <w:rPr>
-          <w:rFonts w:eastAsia="Times New Roman"/>
-          <w:kern w:val="1"/>
-          <w:sz w:val="24"/>
-          <w:szCs w:val="24"/>
-          <w:lang w:eastAsia="zh-CN" w:bidi="hi-IN"/>
-        </w:rPr>
-        <w:t xml:space="preserve">с директории </w:t>
-      </w:r>
-      <w:proofErr w:type="spellStart"/>
-      <w:r>
-        <w:rPr>
-          <w:rFonts w:eastAsia="Times New Roman"/>
-          <w:kern w:val="1"/>
-          <w:sz w:val="24"/>
-          <w:szCs w:val="24"/>
-          <w:lang w:val="en-US" w:eastAsia="zh-CN" w:bidi="hi-IN"/>
+      <w:proofErr w:type="spellEnd"/>
+      <w:r>
+        <w:rPr>
+          <w:rFonts w:eastAsia="Times New Roman"/>
+          <w:kern w:val="1"/>
+          <w:sz w:val="24"/>
+          <w:szCs w:val="24"/>
+          <w:lang w:eastAsia="zh-CN" w:bidi="hi-IN"/>
+        </w:rPr>
+        <w:t xml:space="preserve"> -r myZIP.zip </w:t>
+      </w:r>
+      <w:proofErr w:type="spellStart"/>
+      <w:r>
+        <w:rPr>
+          <w:rFonts w:eastAsia="Times New Roman"/>
+          <w:kern w:val="1"/>
+          <w:sz w:val="24"/>
+          <w:szCs w:val="24"/>
+          <w:lang w:eastAsia="zh-CN" w:bidi="hi-IN"/>
         </w:rPr>
         <w:t>MyDir</w:t>
       </w:r>
@@ -8363,41 +9767,120 @@
           <w:szCs w:val="24"/>
           <w:lang w:eastAsia="zh-CN" w:bidi="hi-IN"/>
         </w:rPr>
-        <w:t xml:space="preserve"> (</w:t>
-      </w:r>
-      <w:r>
-        <w:rPr>
-          <w:rFonts w:eastAsia="Times New Roman"/>
-          <w:kern w:val="1"/>
-          <w:sz w:val="24"/>
-          <w:szCs w:val="24"/>
-          <w:lang w:val="en-US" w:eastAsia="zh-CN" w:bidi="hi-IN"/>
-        </w:rPr>
-        <w:t>c</w:t>
-      </w:r>
-      <w:r>
-        <w:rPr>
-          <w:rFonts w:eastAsia="Times New Roman"/>
-          <w:kern w:val="1"/>
-          <w:sz w:val="24"/>
-          <w:szCs w:val="24"/>
-          <w:lang w:eastAsia="zh-CN" w:bidi="hi-IN"/>
-        </w:rPr>
-        <w:t xml:space="preserve"> – </w:t>
-      </w:r>
-      <w:r>
-        <w:rPr>
-          <w:rFonts w:eastAsia="Times New Roman"/>
-          <w:kern w:val="1"/>
-          <w:sz w:val="24"/>
-          <w:szCs w:val="24"/>
-          <w:lang w:val="en-US" w:eastAsia="zh-CN" w:bidi="hi-IN"/>
-        </w:rPr>
-        <w:t>create</w:t>
-      </w:r>
-      <w:r>
-        <w:rPr>
-          <w:rFonts w:eastAsia="Times New Roman"/>
+        <w:t xml:space="preserve"> </w:t>
+      </w:r>
+      <w:r>
+        <w:rPr>
+          <w:rFonts w:eastAsia="Times New Roman"/>
+          <w:kern w:val="1"/>
+          <w:sz w:val="24"/>
+          <w:szCs w:val="24"/>
+          <w:lang w:eastAsia="zh-CN" w:bidi="hi-IN"/>
+        </w:rPr>
+        <w:t>–</w:t>
+      </w:r>
+      <w:r>
+        <w:rPr>
+          <w:rFonts w:eastAsia="Times New Roman"/>
+          <w:kern w:val="1"/>
+          <w:sz w:val="24"/>
+          <w:szCs w:val="24"/>
+          <w:lang w:eastAsia="zh-CN" w:bidi="hi-IN"/>
+        </w:rPr>
+        <w:t xml:space="preserve"> </w:t>
+      </w:r>
+      <w:r>
+        <w:rPr>
+          <w:rFonts w:eastAsia="Times New Roman"/>
+          <w:kern w:val="1"/>
+          <w:sz w:val="24"/>
+          <w:szCs w:val="24"/>
+          <w:lang w:eastAsia="zh-CN" w:bidi="hi-IN"/>
+        </w:rPr>
+        <w:t xml:space="preserve">заархивировать в </w:t>
+      </w:r>
+      <w:proofErr w:type="spellStart"/>
+      <w:r>
+        <w:rPr>
+          <w:rFonts w:eastAsia="Times New Roman"/>
+          <w:kern w:val="1"/>
+          <w:sz w:val="24"/>
+          <w:szCs w:val="24"/>
+          <w:lang w:eastAsia="zh-CN" w:bidi="hi-IN"/>
+        </w:rPr>
+        <w:t>зип</w:t>
+      </w:r>
+      <w:proofErr w:type="spellEnd"/>
+      <w:r>
+        <w:rPr>
+          <w:rFonts w:eastAsia="Times New Roman"/>
+          <w:kern w:val="1"/>
+          <w:sz w:val="24"/>
+          <w:szCs w:val="24"/>
+          <w:lang w:eastAsia="zh-CN" w:bidi="hi-IN"/>
+        </w:rPr>
+        <w:t xml:space="preserve"> директорию </w:t>
+      </w:r>
+      <w:proofErr w:type="spellStart"/>
+      <w:r>
+        <w:rPr>
+          <w:rFonts w:eastAsia="Times New Roman"/>
+          <w:kern w:val="1"/>
+          <w:sz w:val="24"/>
+          <w:szCs w:val="24"/>
+          <w:lang w:val="en-US" w:eastAsia="zh-CN" w:bidi="hi-IN"/>
+        </w:rPr>
+        <w:t>MyDir</w:t>
+      </w:r>
+      <w:proofErr w:type="spellEnd"/>
+      <w:r>
+        <w:rPr>
+          <w:rFonts w:eastAsia="Times New Roman"/>
+          <w:kern w:val="1"/>
+          <w:sz w:val="24"/>
+          <w:szCs w:val="24"/>
+          <w:lang w:val="en-US" w:eastAsia="zh-CN" w:bidi="hi-IN"/>
+        </w:rPr>
+        <w:br/>
+      </w:r>
+    </w:p>
+    <w:p>
+      <w:pPr>
+        <w:rPr>
+          <w:rFonts w:eastAsia="Times New Roman"/>
+          <w:b/>
+          <w:kern w:val="1"/>
+          <w:sz w:val="24"/>
+          <w:szCs w:val="24"/>
+          <w:lang w:eastAsia="zh-CN" w:bidi="hi-IN"/>
+        </w:rPr>
+      </w:pPr>
+      <w:r>
+        <w:rPr>
+          <w:rFonts w:eastAsia="Times New Roman"/>
+          <w:b/>
+          <w:kern w:val="1"/>
+          <w:sz w:val="24"/>
+          <w:szCs w:val="24"/>
+          <w:lang w:eastAsia="zh-CN" w:bidi="hi-IN"/>
+        </w:rPr>
+        <w:t xml:space="preserve">Память и процессы: </w:t>
+      </w:r>
+      <w:r>
+        <w:rPr>
+          <w:rFonts w:eastAsia="Times New Roman"/>
+          <w:b/>
+          <w:kern w:val="1"/>
+          <w:sz w:val="24"/>
+          <w:szCs w:val="24"/>
+          <w:lang w:val="en-US" w:eastAsia="zh-CN" w:bidi="hi-IN"/>
+        </w:rPr>
+        <w:t>top</w:t>
+      </w:r>
+      <w:r>
+        <w:rPr>
+          <w:rFonts w:eastAsia="Times New Roman"/>
+          <w:b/>
           <w:kern w:val="1"/>
           <w:sz w:val="24"/>
           <w:szCs w:val="24"/>
@@ -8408,199 +9891,76 @@
       <w:r>
         <w:rPr>
           <w:rFonts w:eastAsia="Times New Roman"/>
-          <w:kern w:val="1"/>
-          <w:sz w:val="24"/>
-          <w:szCs w:val="24"/>
-          <w:lang w:val="en-US" w:eastAsia="zh-CN" w:bidi="hi-IN"/>
-        </w:rPr>
-        <w:t>v</w:t>
-      </w:r>
-      <w:r>
-        <w:rPr>
-          <w:rFonts w:eastAsia="Times New Roman"/>
-          <w:kern w:val="1"/>
-          <w:sz w:val="24"/>
-          <w:szCs w:val="24"/>
-          <w:lang w:eastAsia="zh-CN" w:bidi="hi-IN"/>
-        </w:rPr>
-        <w:t xml:space="preserve"> </w:t>
-      </w:r>
-      <w:r>
-        <w:rPr>
-          <w:rFonts w:eastAsia="Times New Roman"/>
-          <w:kern w:val="1"/>
-          <w:sz w:val="24"/>
-          <w:szCs w:val="24"/>
-          <w:lang w:eastAsia="zh-CN" w:bidi="hi-IN"/>
-        </w:rPr>
-        <w:t>–</w:t>
-      </w:r>
-      <w:r>
-        <w:rPr>
-          <w:rFonts w:eastAsia="Times New Roman"/>
-          <w:kern w:val="1"/>
-          <w:sz w:val="24"/>
-          <w:szCs w:val="24"/>
-          <w:lang w:eastAsia="zh-CN" w:bidi="hi-IN"/>
-        </w:rPr>
-        <w:t xml:space="preserve"> </w:t>
-      </w:r>
-      <w:r>
-        <w:rPr>
-          <w:rFonts w:eastAsia="Times New Roman"/>
-          <w:kern w:val="1"/>
-          <w:sz w:val="24"/>
-          <w:szCs w:val="24"/>
-          <w:lang w:eastAsia="zh-CN" w:bidi="hi-IN"/>
-        </w:rPr>
-        <w:t xml:space="preserve">показывает что именно делается, </w:t>
-      </w:r>
-      <w:r>
-        <w:rPr>
-          <w:rFonts w:eastAsia="Times New Roman"/>
-          <w:kern w:val="1"/>
-          <w:sz w:val="24"/>
-          <w:szCs w:val="24"/>
-          <w:lang w:val="en-US" w:eastAsia="zh-CN" w:bidi="hi-IN"/>
-        </w:rPr>
-        <w:t>f</w:t>
-      </w:r>
-      <w:r>
-        <w:rPr>
-          <w:rFonts w:eastAsia="Times New Roman"/>
-          <w:kern w:val="1"/>
-          <w:sz w:val="24"/>
-          <w:szCs w:val="24"/>
-          <w:lang w:eastAsia="zh-CN" w:bidi="hi-IN"/>
-        </w:rPr>
-        <w:t xml:space="preserve"> </w:t>
-      </w:r>
-      <w:r>
-        <w:rPr>
-          <w:rFonts w:eastAsia="Times New Roman"/>
-          <w:kern w:val="1"/>
-          <w:sz w:val="24"/>
-          <w:szCs w:val="24"/>
-          <w:lang w:eastAsia="zh-CN" w:bidi="hi-IN"/>
-        </w:rPr>
-        <w:t>–</w:t>
-      </w:r>
-      <w:r>
-        <w:rPr>
-          <w:rFonts w:eastAsia="Times New Roman"/>
-          <w:kern w:val="1"/>
-          <w:sz w:val="24"/>
-          <w:szCs w:val="24"/>
-          <w:lang w:eastAsia="zh-CN" w:bidi="hi-IN"/>
-        </w:rPr>
-        <w:t xml:space="preserve"> </w:t>
-      </w:r>
-      <w:r>
-        <w:rPr>
-          <w:rFonts w:eastAsia="Times New Roman"/>
-          <w:kern w:val="1"/>
-          <w:sz w:val="24"/>
-          <w:szCs w:val="24"/>
-          <w:lang w:eastAsia="zh-CN" w:bidi="hi-IN"/>
-        </w:rPr>
-        <w:t xml:space="preserve">файловый архив ) </w:t>
-      </w:r>
-      <w:r>
-        <w:rPr>
-          <w:rFonts w:eastAsia="Times New Roman"/>
-          <w:kern w:val="1"/>
-          <w:sz w:val="24"/>
-          <w:szCs w:val="24"/>
-          <w:lang w:eastAsia="zh-CN" w:bidi="hi-IN"/>
-        </w:rPr>
-        <w:br/>
-      </w:r>
-      <w:proofErr w:type="spellStart"/>
-      <w:r>
-        <w:rPr>
-          <w:rFonts w:eastAsia="Times New Roman"/>
-          <w:kern w:val="1"/>
-          <w:sz w:val="24"/>
-          <w:szCs w:val="24"/>
-          <w:lang w:eastAsia="zh-CN" w:bidi="hi-IN"/>
-        </w:rPr>
-        <w:t>tar</w:t>
-      </w:r>
-      <w:proofErr w:type="spellEnd"/>
-      <w:r>
-        <w:rPr>
-          <w:rFonts w:eastAsia="Times New Roman"/>
-          <w:kern w:val="1"/>
-          <w:sz w:val="24"/>
-          <w:szCs w:val="24"/>
-          <w:lang w:eastAsia="zh-CN" w:bidi="hi-IN"/>
-        </w:rPr>
-        <w:t xml:space="preserve"> </w:t>
-      </w:r>
-      <w:proofErr w:type="spellStart"/>
-      <w:r>
-        <w:rPr>
-          <w:rFonts w:eastAsia="Times New Roman"/>
-          <w:kern w:val="1"/>
-          <w:sz w:val="24"/>
-          <w:szCs w:val="24"/>
-          <w:lang w:eastAsia="zh-CN" w:bidi="hi-IN"/>
-        </w:rPr>
-        <w:t>tf</w:t>
-      </w:r>
-      <w:proofErr w:type="spellEnd"/>
-      <w:r>
-        <w:rPr>
-          <w:rFonts w:eastAsia="Times New Roman"/>
-          <w:kern w:val="1"/>
-          <w:sz w:val="24"/>
-          <w:szCs w:val="24"/>
-          <w:lang w:eastAsia="zh-CN" w:bidi="hi-IN"/>
-        </w:rPr>
-        <w:t xml:space="preserve"> mytar.tar</w:t>
-      </w:r>
-      <w:r>
-        <w:rPr>
-          <w:rFonts w:eastAsia="Times New Roman"/>
-          <w:kern w:val="1"/>
-          <w:sz w:val="24"/>
-          <w:szCs w:val="24"/>
-          <w:lang w:eastAsia="zh-CN" w:bidi="hi-IN"/>
-        </w:rPr>
-        <w:t xml:space="preserve"> – показывает что внутри этого архива (отвечает за это буква </w:t>
-      </w:r>
-      <w:r>
-        <w:rPr>
-          <w:rFonts w:eastAsia="Times New Roman"/>
-          <w:kern w:val="1"/>
-          <w:sz w:val="24"/>
-          <w:szCs w:val="24"/>
-          <w:lang w:val="en-US" w:eastAsia="zh-CN" w:bidi="hi-IN"/>
-        </w:rPr>
-        <w:t>t</w:t>
-      </w:r>
-      <w:r>
-        <w:rPr>
-          <w:rFonts w:eastAsia="Times New Roman"/>
-          <w:kern w:val="1"/>
-          <w:sz w:val="24"/>
-          <w:szCs w:val="24"/>
-          <w:lang w:eastAsia="zh-CN" w:bidi="hi-IN"/>
-        </w:rPr>
-        <w:t>)</w:t>
-      </w:r>
+          <w:b/>
+          <w:kern w:val="1"/>
+          <w:sz w:val="24"/>
+          <w:szCs w:val="24"/>
+          <w:lang w:val="en-US" w:eastAsia="zh-CN" w:bidi="hi-IN"/>
+        </w:rPr>
+        <w:t>free</w:t>
+      </w:r>
+      <w:r>
+        <w:rPr>
+          <w:rFonts w:eastAsia="Times New Roman"/>
+          <w:b/>
+          <w:kern w:val="1"/>
+          <w:sz w:val="24"/>
+          <w:szCs w:val="24"/>
+          <w:lang w:eastAsia="zh-CN" w:bidi="hi-IN"/>
+        </w:rPr>
+        <w:t xml:space="preserve">, </w:t>
+      </w:r>
+      <w:proofErr w:type="spellStart"/>
+      <w:r>
+        <w:rPr>
+          <w:rFonts w:eastAsia="Times New Roman"/>
+          <w:b/>
+          <w:kern w:val="1"/>
+          <w:sz w:val="24"/>
+          <w:szCs w:val="24"/>
+          <w:lang w:val="en-US" w:eastAsia="zh-CN" w:bidi="hi-IN"/>
+        </w:rPr>
+        <w:t>ps</w:t>
+      </w:r>
+      <w:proofErr w:type="spellEnd"/>
+      <w:r>
+        <w:rPr>
+          <w:rFonts w:eastAsia="Times New Roman"/>
+          <w:b/>
+          <w:kern w:val="1"/>
+          <w:sz w:val="24"/>
+          <w:szCs w:val="24"/>
+          <w:lang w:eastAsia="zh-CN" w:bidi="hi-IN"/>
+        </w:rPr>
+        <w:t xml:space="preserve">, </w:t>
+      </w:r>
+      <w:proofErr w:type="spellStart"/>
+      <w:r>
+        <w:rPr>
+          <w:rFonts w:eastAsia="Times New Roman"/>
+          <w:b/>
+          <w:kern w:val="1"/>
+          <w:sz w:val="24"/>
+          <w:szCs w:val="24"/>
+          <w:lang w:val="en-US" w:eastAsia="zh-CN" w:bidi="hi-IN"/>
+        </w:rPr>
+        <w:t>dmesg</w:t>
+      </w:r>
+      <w:proofErr w:type="spellEnd"/>
+    </w:p>
+    <w:p>
+      <w:pPr>
+        <w:rPr>
+          <w:rFonts w:eastAsia="Times New Roman"/>
+          <w:b/>
+          <w:kern w:val="1"/>
+          <w:sz w:val="24"/>
+          <w:szCs w:val="24"/>
+          <w:lang w:eastAsia="zh-CN" w:bidi="hi-IN"/>
+        </w:rPr>
+      </w:pPr>
       <w:bookmarkStart w:id="0" w:name="_GoBack"/>
       <w:bookmarkEnd w:id="0"/>
-      <w:r>
-        <w:rPr>
-          <w:rFonts w:eastAsia="Times New Roman"/>
-          <w:kern w:val="1"/>
-          <w:sz w:val="24"/>
-          <w:szCs w:val="24"/>
-          <w:lang w:eastAsia="zh-CN" w:bidi="hi-IN"/>
-        </w:rPr>
-        <w:br/>
-      </w:r>
     </w:p>
     <w:sectPr>
       <w:pgSz w:w="12240" w:h="15840"/>
@@ -9314,7 +10674,7 @@
 </file>
 
 <file path=customXml/itemProps1.xml><?xml version="1.0" encoding="utf-8"?>
-<ds:datastoreItem xmlns:ds="http://schemas.openxmlformats.org/officeDocument/2006/customXml" ds:itemID="{62943F6E-66EB-47C8-8671-650991091E75}">
+<ds:datastoreItem xmlns:ds="http://schemas.openxmlformats.org/officeDocument/2006/customXml" ds:itemID="{50BC7AEA-9F78-4124-B091-E10FF4482889}">
   <ds:schemaRefs>
     <ds:schemaRef ds:uri="http://schemas.openxmlformats.org/officeDocument/2006/bibliography"/>
   </ds:schemaRefs>

</xml_diff>